<commit_message>
Update zameru v2 (nedokonceny)
</commit_message>
<xml_diff>
--- a/docs/zamer.docx
+++ b/docs/zamer.docx
@@ -329,7 +329,20 @@
         <w:rPr>
           <w:sz w:val="24"/>
         </w:rPr>
-        <w:t xml:space="preserve"> (TODO)</w:t>
+        <w:t xml:space="preserve"> (</w:t>
+      </w:r>
+      <w:r>
+        <w:rPr>
+          <w:sz w:val="24"/>
+          <w:highlight w:val="yellow"/>
+        </w:rPr>
+        <w:t>TODO</w:t>
+      </w:r>
+      <w:r>
+        <w:rPr>
+          <w:sz w:val="24"/>
+        </w:rPr>
+        <w:t xml:space="preserve"> – iný názov)</w:t>
       </w:r>
     </w:p>
     <w:p>
@@ -468,61 +481,13 @@
         <w:rPr>
           <w:sz w:val="24"/>
         </w:rPr>
-        <w:t xml:space="preserve">, ktorý bude predikovať </w:t>
-      </w:r>
-      <w:r>
-        <w:rPr>
-          <w:sz w:val="24"/>
-        </w:rPr>
-        <w:t>väzobn</w:t>
-      </w:r>
-      <w:r>
-        <w:rPr>
-          <w:sz w:val="24"/>
-        </w:rPr>
-        <w:t>é</w:t>
-      </w:r>
-      <w:r>
-        <w:rPr>
-          <w:sz w:val="24"/>
-        </w:rPr>
-        <w:t xml:space="preserve"> miest</w:t>
-      </w:r>
-      <w:r>
-        <w:rPr>
-          <w:sz w:val="24"/>
-        </w:rPr>
-        <w:t>a</w:t>
-      </w:r>
-      <w:r>
-        <w:rPr>
-          <w:sz w:val="24"/>
-        </w:rPr>
-        <w:t xml:space="preserve"> </w:t>
-      </w:r>
-      <w:r>
-        <w:rPr>
-          <w:sz w:val="24"/>
-        </w:rPr>
-        <w:t>zo</w:t>
-      </w:r>
-      <w:r>
-        <w:rPr>
-          <w:sz w:val="24"/>
-        </w:rPr>
-        <w:t xml:space="preserve"> sekvenci</w:t>
-      </w:r>
-      <w:r>
-        <w:rPr>
-          <w:sz w:val="24"/>
-        </w:rPr>
-        <w:t xml:space="preserve">e </w:t>
-      </w:r>
-      <w:r>
-        <w:rPr>
-          <w:sz w:val="24"/>
-        </w:rPr>
-        <w:t>proteínu</w:t>
+        <w:t xml:space="preserve">, ktorý </w:t>
+      </w:r>
+      <w:r>
+        <w:rPr>
+          <w:sz w:val="24"/>
+        </w:rPr>
+        <w:t xml:space="preserve">nám vráti embeddingy – feature vektorz aminokyselin, tie embeddingy dáme do NN, ktorá pre každú aminokzselinu predikuje či patrí alebo nepatrí do rezdiua/vayobneho miesta, potrebneé yiskat dataset su k dispozicii, pLM-ESM2, neuronovú siet – natrenovat+vztvorit, </w:t>
       </w:r>
       <w:r>
         <w:rPr>
@@ -653,6 +618,44 @@
     </w:p>
     <w:p>
       <w:pPr>
+        <w:spacing w:after="158"/>
+        <w:ind w:left="345"/>
+        <w:jc w:val="both"/>
+        <w:rPr>
+          <w:sz w:val="24"/>
+        </w:rPr>
+      </w:pPr>
+      <w:r>
+        <w:rPr>
+          <w:sz w:val="24"/>
+        </w:rPr>
+        <w:t xml:space="preserve">Protein može mat viac vazobnych miest, </w:t>
+      </w:r>
+    </w:p>
+    <w:p>
+      <w:pPr>
+        <w:spacing w:after="158"/>
+        <w:ind w:left="345"/>
+        <w:jc w:val="both"/>
+        <w:rPr>
+          <w:sz w:val="24"/>
+        </w:rPr>
+      </w:pPr>
+      <w:r>
+        <w:rPr>
+          <w:sz w:val="24"/>
+        </w:rPr>
+        <w:t>Api calls – mame seq a data z ahojdb – z toho ziskame všetkz možne proteinove strukturz a ich pokety</w:t>
+      </w:r>
+      <w:r>
+        <w:rPr>
+          <w:sz w:val="24"/>
+        </w:rPr>
+        <w:t>, a ligandy na ktorych su poziciach</w:t>
+      </w:r>
+    </w:p>
+    <w:p>
+      <w:pPr>
         <w:pStyle w:val="Odsekzoznamu"/>
         <w:numPr>
           <w:ilvl w:val="0"/>
@@ -704,7 +707,19 @@
         <w:rPr>
           <w:sz w:val="24"/>
         </w:rPr>
-        <w:t>, z ktorej je možné získať podobné sekvencie a väzobné miesta pre danú sekvenciu</w:t>
+        <w:t>, z ktorej je možné získať podobné sekvencie</w:t>
+      </w:r>
+      <w:r>
+        <w:rPr>
+          <w:sz w:val="24"/>
+        </w:rPr>
+        <w:t>-štruktury (tie sekvencie nemusia byt uplne nepokryju celu cekvenciu)</w:t>
+      </w:r>
+      <w:r>
+        <w:rPr>
+          <w:sz w:val="24"/>
+        </w:rPr>
+        <w:t xml:space="preserve"> a väzobné miesta pre danú sekvenciu</w:t>
       </w:r>
     </w:p>
     <w:p>
@@ -796,6 +811,7 @@
         <w:rPr>
           <w:sz w:val="24"/>
         </w:rPr>
+        <w:lastRenderedPageBreak/>
         <w:t>Cieľom je vizualizovať štruktúry proteínov a ich väzobné miesta</w:t>
       </w:r>
       <w:r>
@@ -814,73 +830,7 @@
         <w:rPr>
           <w:sz w:val="24"/>
         </w:rPr>
-        <w:t xml:space="preserve">. </w:t>
-      </w:r>
-      <w:r>
-        <w:rPr>
-          <w:sz w:val="24"/>
-        </w:rPr>
-        <w:t xml:space="preserve">Súčasťou </w:t>
-      </w:r>
-      <w:r>
-        <w:rPr>
-          <w:sz w:val="24"/>
-        </w:rPr>
-        <w:t>frontendu</w:t>
-      </w:r>
-      <w:r>
-        <w:rPr>
-          <w:sz w:val="24"/>
-        </w:rPr>
-        <w:t xml:space="preserve"> je aj vrstevnatá vizualizácia </w:t>
-      </w:r>
-      <w:r>
-        <w:rPr>
-          <w:sz w:val="24"/>
-        </w:rPr>
-        <w:t>viacerých</w:t>
-      </w:r>
-      <w:r>
-        <w:rPr>
-          <w:sz w:val="24"/>
-        </w:rPr>
-        <w:t xml:space="preserve"> štruktúr/(TODO </w:t>
-      </w:r>
-      <w:r>
-        <w:rPr>
-          <w:sz w:val="24"/>
-        </w:rPr>
-        <w:t>sekvencií</w:t>
-      </w:r>
-      <w:r>
-        <w:rPr>
-          <w:sz w:val="24"/>
-        </w:rPr>
-        <w:t>?)</w:t>
-      </w:r>
-      <w:r>
-        <w:rPr>
-          <w:sz w:val="24"/>
-        </w:rPr>
-        <w:t xml:space="preserve"> s predikovanými väzobnými miestami</w:t>
-      </w:r>
-      <w:r>
-        <w:rPr>
-          <w:sz w:val="24"/>
-        </w:rPr>
-        <w:t xml:space="preserve">. Užívateľ si bude môcť zvoliť štruktúry/(TODO </w:t>
-      </w:r>
-      <w:r>
-        <w:rPr>
-          <w:sz w:val="24"/>
-        </w:rPr>
-        <w:t>sekvencie</w:t>
-      </w:r>
-      <w:r>
-        <w:rPr>
-          <w:sz w:val="24"/>
-        </w:rPr>
-        <w:t>?), ktoré sa mu zobrazia.</w:t>
+        <w:t>. Súčasťou frontendu je aj vrstevnatá vizualizácia viacerých štruktúr/(TODO sekvencií?) s predikovanými väzobnými miestami. Užívateľ si bude môcť zvoliť štruktúry/(TODO sekvencie?), ktoré sa mu zobrazia.</w:t>
       </w:r>
     </w:p>
     <w:p>
@@ -921,7 +871,6 @@
           <w:sz w:val="32"/>
           <w:szCs w:val="32"/>
         </w:rPr>
-        <w:lastRenderedPageBreak/>
         <w:t>Backend</w:t>
       </w:r>
     </w:p>

</xml_diff>